<commit_message>
added small amount of text
</commit_message>
<xml_diff>
--- a/Group69/40485522 - Eoghan/40485522 Design_Spec.docx
+++ b/Group69/40485522 - Eoghan/40485522 Design_Spec.docx
@@ -18,6 +18,11 @@
       </w:r>
     </w:p>
     <w:p/>
+    <w:p>
+      <w:r>
+        <w:t xml:space="preserve">Chosen SDG: </w:t>
+      </w:r>
+    </w:p>
     <w:sectPr>
       <w:pgSz w:w="11906" w:h="16838"/>
       <w:pgMar w:top="1440" w:right="1440" w:bottom="1440" w:left="1440" w:header="708" w:footer="708" w:gutter="0"/>

</xml_diff>

<commit_message>
copy pasted format for individual initial design specification
</commit_message>
<xml_diff>
--- a/Group69/40485522 - Eoghan/40485522 Design_Spec.docx
+++ b/Group69/40485522 - Eoghan/40485522 Design_Spec.docx
@@ -23,6 +23,155 @@
         <w:t xml:space="preserve">Chosen SDG: </w:t>
       </w:r>
     </w:p>
+    <w:p>
+      <w:pPr>
+        <w:rPr>
+          <w:rFonts w:asciiTheme="majorHAnsi" w:eastAsiaTheme="majorEastAsia" w:hAnsiTheme="majorHAnsi" w:cstheme="majorBidi"/>
+          <w:color w:val="0F4761" w:themeColor="accent1" w:themeShade="BF"/>
+          <w:sz w:val="40"/>
+          <w:szCs w:val="40"/>
+        </w:rPr>
+      </w:pPr>
+      <w:r>
+        <w:t>9</w:t>
+      </w:r>
+      <w:r>
+        <w:t>:</w:t>
+      </w:r>
+      <w:r>
+        <w:rPr>
+          <w:rFonts w:ascii="Times New Roman" w:eastAsia="Times New Roman" w:hAnsi="Times New Roman" w:cs="Times New Roman"/>
+          <w:b/>
+          <w:bCs/>
+          <w:kern w:val="36"/>
+          <w:sz w:val="48"/>
+          <w:szCs w:val="48"/>
+          <w14:ligatures w14:val="none"/>
+        </w:rPr>
+        <w:t xml:space="preserve"> </w:t>
+      </w:r>
+      <w:r>
+        <w:rPr>
+          <w:b/>
+          <w:bCs/>
+        </w:rPr>
+        <w:t>Build resilient infrastructure, promote inclusive and sustainable industrialization and foster innovation</w:t>
+      </w:r>
+    </w:p>
+    <w:p>
+      <w:pPr>
+        <w:pStyle w:val="Heading3"/>
+      </w:pPr>
+      <w:r>
+        <w:t>Scenario Overview</w:t>
+      </w:r>
+    </w:p>
+    <w:p>
+      <w:r>
+        <w:t>Briefly describe the organisation or service you are focusing on and the general purpose of the system. You should name a real organisation or service and describe the type of activity being supported (e.g. monitoring, coordination, reporting).</w:t>
+      </w:r>
+    </w:p>
+    <w:p>
+      <w:pPr>
+        <w:pStyle w:val="Heading3"/>
+      </w:pPr>
+      <w:r>
+        <w:t>Real-World Challenge</w:t>
+      </w:r>
+    </w:p>
+    <w:p>
+      <w:r>
+        <w:t>Identify the specific challenge or need the system is addressing. Explain what problem exists, who is affected, and why data collection and reporting matter in this context.</w:t>
+      </w:r>
+    </w:p>
+    <w:p>
+      <w:pPr>
+        <w:pStyle w:val="Heading3"/>
+      </w:pPr>
+      <w:r>
+        <w:t>SDG Alignment</w:t>
+      </w:r>
+    </w:p>
+    <w:p>
+      <w:r>
+        <w:t xml:space="preserve">Identify one UNITED </w:t>
+      </w:r>
+      <w:proofErr w:type="gramStart"/>
+      <w:r>
+        <w:t>NATIONS  Sustainable</w:t>
+      </w:r>
+      <w:proofErr w:type="gramEnd"/>
+      <w:r>
+        <w:t xml:space="preserve"> Development Goal and explain how your proposed system supports it. The alignment should be meaningful, not superficial.</w:t>
+      </w:r>
+    </w:p>
+    <w:p>
+      <w:pPr>
+        <w:pStyle w:val="Heading3"/>
+      </w:pPr>
+      <w:r>
+        <w:t>Proposed System and Key Users</w:t>
+      </w:r>
+    </w:p>
+    <w:p>
+      <w:r>
+        <w:t>Describe, at a high level, what the system will do and at least two user or stakeholder types. Focus on what data users create, update, or review.</w:t>
+      </w:r>
+    </w:p>
+    <w:p>
+      <w:pPr>
+        <w:pStyle w:val="Heading3"/>
+      </w:pPr>
+      <w:r>
+        <w:t>Data Sources and Evidence Base</w:t>
+      </w:r>
+    </w:p>
+    <w:p>
+      <w:r>
+        <w:t>Identify at least one or more real-world data source that informed your design. Explain what the source contains and how it influenced your choice of entities, attributes, constraints, or reporting needs. You may use real or synthetic data later, but this section should show evidence-informed thinking.</w:t>
+      </w:r>
+    </w:p>
+    <w:p>
+      <w:pPr>
+        <w:pStyle w:val="Heading3"/>
+      </w:pPr>
+      <w:r>
+        <w:t>Initial Data Model (ERD)</w:t>
+      </w:r>
+    </w:p>
+    <w:p>
+      <w:r>
+        <w:t>Include a draft conceptual ERD showing key entities and relationships. The ERD may change later. What matters is that the model is plausible and relationally sound.</w:t>
+      </w:r>
+    </w:p>
+    <w:p>
+      <w:pPr>
+        <w:pStyle w:val="Heading3"/>
+      </w:pPr>
+      <w:r>
+        <w:t>Key CRUD Functionality</w:t>
+      </w:r>
+    </w:p>
+    <w:p>
+      <w:r>
+        <w:t xml:space="preserve">Provide a short bullet list of the main Create, Update, and Delete operations the system must support. Focus on core needs, not every possible action. You should also include a list of initial reporting ideas to include the business questions you aim to answer and how these might be parameterised. </w:t>
+      </w:r>
+    </w:p>
+    <w:p>
+      <w:pPr>
+        <w:pStyle w:val="Heading3"/>
+      </w:pPr>
+      <w:r>
+        <w:lastRenderedPageBreak/>
+        <w:t>Data Integrity and Security Considerations</w:t>
+      </w:r>
+    </w:p>
+    <w:p>
+      <w:r>
+        <w:t>Describe examples of constraints or protections you would expect, such as NOT NULL, UNIQUE, defaults, or validation rules. You are not expected to write SQL here. The goal is to show awareness of why integrity matters.</w:t>
+      </w:r>
+    </w:p>
+    <w:p/>
     <w:sectPr>
       <w:pgSz w:w="11906" w:h="16838"/>
       <w:pgMar w:top="1440" w:right="1440" w:bottom="1440" w:left="1440" w:header="708" w:footer="708" w:gutter="0"/>
@@ -31,6 +180,10 @@
     </w:sectPr>
   </w:body>
 </w:document>
+</file>
+
+<file path=word/numbering.xml><?xml version="1.0" encoding="utf-8"?>
+<w:numbering xmlns:wpc="http://schemas.microsoft.com/office/word/2010/wordprocessingCanvas" xmlns:cx="http://schemas.microsoft.com/office/drawing/2014/chartex" xmlns:cx1="http://schemas.microsoft.com/office/drawing/2015/9/8/chartex" xmlns:cx2="http://schemas.microsoft.com/office/drawing/2015/10/21/chartex" xmlns:cx3="http://schemas.microsoft.com/office/drawing/2016/5/9/chartex" xmlns:cx4="http://schemas.microsoft.com/office/drawing/2016/5/10/chartex" xmlns:cx5="http://schemas.microsoft.com/office/drawing/2016/5/11/chartex" xmlns:cx6="http://schemas.microsoft.com/office/drawing/2016/5/12/chartex" xmlns:cx7="http://schemas.microsoft.com/office/drawing/2016/5/13/chartex" xmlns:cx8="http://schemas.microsoft.com/office/drawing/2016/5/14/chartex" xmlns:mc="http://schemas.openxmlformats.org/markup-compatibility/2006" xmlns:aink="http://schemas.microsoft.com/office/drawing/2016/ink" xmlns:am3d="http://schemas.microsoft.com/office/drawing/2017/model3d" xmlns:o="urn:schemas-microsoft-com:office:office" xmlns:oel="http://schemas.microsoft.com/office/2019/extlst" xmlns:r="http://schemas.openxmlformats.org/officeDocument/2006/relationships" xmlns:m="http://schemas.openxmlformats.org/officeDocument/2006/math" xmlns:v="urn:schemas-microsoft-com:vml" xmlns:wp14="http://schemas.microsoft.com/office/word/2010/wordprocessingDrawing" xmlns:wp="http://schemas.openxmlformats.org/drawingml/2006/wordprocessingDrawing" xmlns:w10="urn:schemas-microsoft-com:office:word" xmlns:w="http://schemas.openxmlformats.org/wordprocessingml/2006/main" xmlns:w14="http://schemas.microsoft.com/office/word/2010/wordml" xmlns:w15="http://schemas.microsoft.com/office/word/2012/wordml" xmlns:w16cex="http://schemas.microsoft.com/office/word/2018/wordml/cex" xmlns:w16cid="http://schemas.microsoft.com/office/word/2016/wordml/cid" xmlns:w16="http://schemas.microsoft.com/office/word/2018/wordml" xmlns:w16du="http://schemas.microsoft.com/office/word/2023/wordml/word16du" xmlns:w16sdtdh="http://schemas.microsoft.com/office/word/2020/wordml/sdtdatahash" xmlns:w16sdtfl="http://schemas.microsoft.com/office/word/2024/wordml/sdtformatlock" xmlns:w16se="http://schemas.microsoft.com/office/word/2015/wordml/symex" xmlns:wpg="http://schemas.microsoft.com/office/word/2010/wordprocessingGroup" xmlns:wpi="http://schemas.microsoft.com/office/word/2010/wordprocessingInk" xmlns:wne="http://schemas.microsoft.com/office/word/2006/wordml" xmlns:wps="http://schemas.microsoft.com/office/word/2010/wordprocessingShape" mc:Ignorable="w14 w15 w16se w16cid w16 w16cex w16sdtdh w16sdtfl w16du wp14"/>
 </file>
 
 <file path=word/styles.xml><?xml version="1.0" encoding="utf-8"?>
@@ -461,7 +614,6 @@
     <w:next w:val="Normal"/>
     <w:link w:val="Heading2Char"/>
     <w:uiPriority w:val="9"/>
-    <w:semiHidden/>
     <w:unhideWhenUsed/>
     <w:qFormat/>
     <w:rsid w:val="002E3CD3"/>
@@ -484,7 +636,6 @@
     <w:next w:val="Normal"/>
     <w:link w:val="Heading3Char"/>
     <w:uiPriority w:val="9"/>
-    <w:semiHidden/>
     <w:unhideWhenUsed/>
     <w:qFormat/>
     <w:rsid w:val="002E3CD3"/>
@@ -636,7 +787,6 @@
   <w:style w:type="character" w:default="1" w:styleId="DefaultParagraphFont">
     <w:name w:val="Default Paragraph Font"/>
     <w:uiPriority w:val="1"/>
-    <w:semiHidden/>
     <w:unhideWhenUsed/>
   </w:style>
   <w:style w:type="table" w:default="1" w:styleId="TableNormal">
@@ -678,7 +828,6 @@
     <w:basedOn w:val="DefaultParagraphFont"/>
     <w:link w:val="Heading2"/>
     <w:uiPriority w:val="9"/>
-    <w:semiHidden/>
     <w:rsid w:val="002E3CD3"/>
     <w:rPr>
       <w:rFonts w:asciiTheme="majorHAnsi" w:eastAsiaTheme="majorEastAsia" w:hAnsiTheme="majorHAnsi" w:cstheme="majorBidi"/>
@@ -692,7 +841,6 @@
     <w:basedOn w:val="DefaultParagraphFont"/>
     <w:link w:val="Heading3"/>
     <w:uiPriority w:val="9"/>
-    <w:semiHidden/>
     <w:rsid w:val="002E3CD3"/>
     <w:rPr>
       <w:rFonts w:eastAsiaTheme="majorEastAsia" w:cstheme="majorBidi"/>

</xml_diff>

<commit_message>
changed heading colors in initial design spec
</commit_message>
<xml_diff>
--- a/Group69/40485522 - Eoghan/40485522 Design_Spec.docx
+++ b/Group69/40485522 - Eoghan/40485522 Design_Spec.docx
@@ -19,7 +19,15 @@
     </w:p>
     <w:p/>
     <w:p>
-      <w:r>
+      <w:pPr>
+        <w:rPr>
+          <w:color w:val="000000" w:themeColor="text1"/>
+        </w:rPr>
+      </w:pPr>
+      <w:r>
+        <w:rPr>
+          <w:color w:val="000000" w:themeColor="text1"/>
+        </w:rPr>
         <w:t xml:space="preserve">Chosen SDG: </w:t>
       </w:r>
     </w:p>
@@ -27,22 +35,23 @@
       <w:pPr>
         <w:rPr>
           <w:rFonts w:asciiTheme="majorHAnsi" w:eastAsiaTheme="majorEastAsia" w:hAnsiTheme="majorHAnsi" w:cstheme="majorBidi"/>
-          <w:color w:val="0F4761" w:themeColor="accent1" w:themeShade="BF"/>
+          <w:color w:val="000000" w:themeColor="text1"/>
           <w:sz w:val="40"/>
           <w:szCs w:val="40"/>
         </w:rPr>
       </w:pPr>
       <w:r>
-        <w:t>9</w:t>
-      </w:r>
-      <w:r>
-        <w:t>:</w:t>
+        <w:rPr>
+          <w:color w:val="000000" w:themeColor="text1"/>
+        </w:rPr>
+        <w:t>9:</w:t>
       </w:r>
       <w:r>
         <w:rPr>
           <w:rFonts w:ascii="Times New Roman" w:eastAsia="Times New Roman" w:hAnsi="Times New Roman" w:cs="Times New Roman"/>
           <w:b/>
           <w:bCs/>
+          <w:color w:val="000000" w:themeColor="text1"/>
           <w:kern w:val="36"/>
           <w:sz w:val="48"/>
           <w:szCs w:val="48"/>
@@ -54,6 +63,7 @@
         <w:rPr>
           <w:b/>
           <w:bCs/>
+          <w:color w:val="000000" w:themeColor="text1"/>
         </w:rPr>
         <w:t>Build resilient infrastructure, promote inclusive and sustainable industrialization and foster innovation</w:t>
       </w:r>
@@ -61,115 +71,247 @@
     <w:p>
       <w:pPr>
         <w:pStyle w:val="Heading3"/>
-      </w:pPr>
-      <w:r>
+        <w:rPr>
+          <w:color w:val="000000" w:themeColor="text1"/>
+        </w:rPr>
+      </w:pPr>
+      <w:r>
+        <w:rPr>
+          <w:color w:val="000000" w:themeColor="text1"/>
+        </w:rPr>
         <w:t>Scenario Overview</w:t>
       </w:r>
     </w:p>
     <w:p>
-      <w:r>
+      <w:pPr>
+        <w:rPr>
+          <w:color w:val="000000" w:themeColor="text1"/>
+        </w:rPr>
+      </w:pPr>
+      <w:r>
+        <w:rPr>
+          <w:color w:val="000000" w:themeColor="text1"/>
+        </w:rPr>
         <w:t>Briefly describe the organisation or service you are focusing on and the general purpose of the system. You should name a real organisation or service and describe the type of activity being supported (e.g. monitoring, coordination, reporting).</w:t>
       </w:r>
     </w:p>
     <w:p>
       <w:pPr>
         <w:pStyle w:val="Heading3"/>
-      </w:pPr>
-      <w:r>
+        <w:rPr>
+          <w:color w:val="000000" w:themeColor="text1"/>
+        </w:rPr>
+      </w:pPr>
+      <w:r>
+        <w:rPr>
+          <w:color w:val="000000" w:themeColor="text1"/>
+        </w:rPr>
         <w:t>Real-World Challenge</w:t>
       </w:r>
     </w:p>
     <w:p>
-      <w:r>
+      <w:pPr>
+        <w:rPr>
+          <w:color w:val="000000" w:themeColor="text1"/>
+        </w:rPr>
+      </w:pPr>
+      <w:r>
+        <w:rPr>
+          <w:color w:val="000000" w:themeColor="text1"/>
+        </w:rPr>
         <w:t>Identify the specific challenge or need the system is addressing. Explain what problem exists, who is affected, and why data collection and reporting matter in this context.</w:t>
       </w:r>
     </w:p>
     <w:p>
       <w:pPr>
         <w:pStyle w:val="Heading3"/>
-      </w:pPr>
-      <w:r>
+        <w:rPr>
+          <w:color w:val="000000" w:themeColor="text1"/>
+        </w:rPr>
+      </w:pPr>
+      <w:r>
+        <w:rPr>
+          <w:color w:val="000000" w:themeColor="text1"/>
+        </w:rPr>
         <w:t>SDG Alignment</w:t>
       </w:r>
     </w:p>
     <w:p>
-      <w:r>
+      <w:pPr>
+        <w:rPr>
+          <w:color w:val="000000" w:themeColor="text1"/>
+        </w:rPr>
+      </w:pPr>
+      <w:r>
+        <w:rPr>
+          <w:color w:val="000000" w:themeColor="text1"/>
+        </w:rPr>
         <w:t xml:space="preserve">Identify one UNITED </w:t>
       </w:r>
       <w:proofErr w:type="gramStart"/>
       <w:r>
+        <w:rPr>
+          <w:color w:val="000000" w:themeColor="text1"/>
+        </w:rPr>
         <w:t>NATIONS  Sustainable</w:t>
       </w:r>
       <w:proofErr w:type="gramEnd"/>
       <w:r>
+        <w:rPr>
+          <w:color w:val="000000" w:themeColor="text1"/>
+        </w:rPr>
         <w:t xml:space="preserve"> Development Goal and explain how your proposed system supports it. The alignment should be meaningful, not superficial.</w:t>
       </w:r>
     </w:p>
     <w:p>
       <w:pPr>
+        <w:rPr>
+          <w:color w:val="000000" w:themeColor="text1"/>
+        </w:rPr>
+      </w:pPr>
+    </w:p>
+    <w:p>
+      <w:pPr>
         <w:pStyle w:val="Heading3"/>
-      </w:pPr>
-      <w:r>
+        <w:rPr>
+          <w:color w:val="000000" w:themeColor="text1"/>
+        </w:rPr>
+      </w:pPr>
+      <w:r>
+        <w:rPr>
+          <w:color w:val="000000" w:themeColor="text1"/>
+        </w:rPr>
         <w:t>Proposed System and Key Users</w:t>
       </w:r>
     </w:p>
     <w:p>
-      <w:r>
+      <w:pPr>
+        <w:rPr>
+          <w:color w:val="000000" w:themeColor="text1"/>
+        </w:rPr>
+      </w:pPr>
+      <w:r>
+        <w:rPr>
+          <w:color w:val="000000" w:themeColor="text1"/>
+        </w:rPr>
         <w:t>Describe, at a high level, what the system will do and at least two user or stakeholder types. Focus on what data users create, update, or review.</w:t>
       </w:r>
     </w:p>
     <w:p>
       <w:pPr>
         <w:pStyle w:val="Heading3"/>
-      </w:pPr>
-      <w:r>
+        <w:rPr>
+          <w:color w:val="000000" w:themeColor="text1"/>
+        </w:rPr>
+      </w:pPr>
+      <w:r>
+        <w:rPr>
+          <w:color w:val="000000" w:themeColor="text1"/>
+        </w:rPr>
         <w:t>Data Sources and Evidence Base</w:t>
       </w:r>
     </w:p>
     <w:p>
-      <w:r>
+      <w:pPr>
+        <w:rPr>
+          <w:color w:val="000000" w:themeColor="text1"/>
+        </w:rPr>
+      </w:pPr>
+      <w:r>
+        <w:rPr>
+          <w:color w:val="000000" w:themeColor="text1"/>
+        </w:rPr>
         <w:t>Identify at least one or more real-world data source that informed your design. Explain what the source contains and how it influenced your choice of entities, attributes, constraints, or reporting needs. You may use real or synthetic data later, but this section should show evidence-informed thinking.</w:t>
       </w:r>
     </w:p>
     <w:p>
       <w:pPr>
         <w:pStyle w:val="Heading3"/>
-      </w:pPr>
-      <w:r>
+        <w:rPr>
+          <w:color w:val="000000" w:themeColor="text1"/>
+        </w:rPr>
+      </w:pPr>
+      <w:r>
+        <w:rPr>
+          <w:color w:val="000000" w:themeColor="text1"/>
+        </w:rPr>
         <w:t>Initial Data Model (ERD)</w:t>
       </w:r>
     </w:p>
     <w:p>
-      <w:r>
+      <w:pPr>
+        <w:rPr>
+          <w:color w:val="000000" w:themeColor="text1"/>
+        </w:rPr>
+      </w:pPr>
+      <w:r>
+        <w:rPr>
+          <w:color w:val="000000" w:themeColor="text1"/>
+        </w:rPr>
         <w:t>Include a draft conceptual ERD showing key entities and relationships. The ERD may change later. What matters is that the model is plausible and relationally sound.</w:t>
       </w:r>
     </w:p>
     <w:p>
       <w:pPr>
         <w:pStyle w:val="Heading3"/>
-      </w:pPr>
-      <w:r>
+        <w:rPr>
+          <w:color w:val="000000" w:themeColor="text1"/>
+        </w:rPr>
+      </w:pPr>
+      <w:r>
+        <w:rPr>
+          <w:color w:val="000000" w:themeColor="text1"/>
+        </w:rPr>
         <w:t>Key CRUD Functionality</w:t>
       </w:r>
     </w:p>
     <w:p>
-      <w:r>
+      <w:pPr>
+        <w:rPr>
+          <w:color w:val="000000" w:themeColor="text1"/>
+        </w:rPr>
+      </w:pPr>
+      <w:r>
+        <w:rPr>
+          <w:color w:val="000000" w:themeColor="text1"/>
+        </w:rPr>
         <w:t xml:space="preserve">Provide a short bullet list of the main Create, Update, and Delete operations the system must support. Focus on core needs, not every possible action. You should also include a list of initial reporting ideas to include the business questions you aim to answer and how these might be parameterised. </w:t>
       </w:r>
     </w:p>
     <w:p>
       <w:pPr>
         <w:pStyle w:val="Heading3"/>
-      </w:pPr>
-      <w:r>
+        <w:rPr>
+          <w:color w:val="000000" w:themeColor="text1"/>
+        </w:rPr>
+      </w:pPr>
+      <w:r>
+        <w:rPr>
+          <w:color w:val="000000" w:themeColor="text1"/>
+        </w:rPr>
         <w:lastRenderedPageBreak/>
         <w:t>Data Integrity and Security Considerations</w:t>
       </w:r>
     </w:p>
     <w:p>
-      <w:r>
+      <w:pPr>
+        <w:rPr>
+          <w:color w:val="000000" w:themeColor="text1"/>
+        </w:rPr>
+      </w:pPr>
+      <w:r>
+        <w:rPr>
+          <w:color w:val="000000" w:themeColor="text1"/>
+        </w:rPr>
         <w:t>Describe examples of constraints or protections you would expect, such as NOT NULL, UNIQUE, defaults, or validation rules. You are not expected to write SQL here. The goal is to show awareness of why integrity matters.</w:t>
       </w:r>
+    </w:p>
+    <w:p>
+      <w:pPr>
+        <w:rPr>
+          <w:color w:val="000000" w:themeColor="text1"/>
+        </w:rPr>
+      </w:pPr>
     </w:p>
     <w:p/>
     <w:sectPr>
@@ -180,10 +322,6 @@
     </w:sectPr>
   </w:body>
 </w:document>
-</file>
-
-<file path=word/numbering.xml><?xml version="1.0" encoding="utf-8"?>
-<w:numbering xmlns:wpc="http://schemas.microsoft.com/office/word/2010/wordprocessingCanvas" xmlns:cx="http://schemas.microsoft.com/office/drawing/2014/chartex" xmlns:cx1="http://schemas.microsoft.com/office/drawing/2015/9/8/chartex" xmlns:cx2="http://schemas.microsoft.com/office/drawing/2015/10/21/chartex" xmlns:cx3="http://schemas.microsoft.com/office/drawing/2016/5/9/chartex" xmlns:cx4="http://schemas.microsoft.com/office/drawing/2016/5/10/chartex" xmlns:cx5="http://schemas.microsoft.com/office/drawing/2016/5/11/chartex" xmlns:cx6="http://schemas.microsoft.com/office/drawing/2016/5/12/chartex" xmlns:cx7="http://schemas.microsoft.com/office/drawing/2016/5/13/chartex" xmlns:cx8="http://schemas.microsoft.com/office/drawing/2016/5/14/chartex" xmlns:mc="http://schemas.openxmlformats.org/markup-compatibility/2006" xmlns:aink="http://schemas.microsoft.com/office/drawing/2016/ink" xmlns:am3d="http://schemas.microsoft.com/office/drawing/2017/model3d" xmlns:o="urn:schemas-microsoft-com:office:office" xmlns:oel="http://schemas.microsoft.com/office/2019/extlst" xmlns:r="http://schemas.openxmlformats.org/officeDocument/2006/relationships" xmlns:m="http://schemas.openxmlformats.org/officeDocument/2006/math" xmlns:v="urn:schemas-microsoft-com:vml" xmlns:wp14="http://schemas.microsoft.com/office/word/2010/wordprocessingDrawing" xmlns:wp="http://schemas.openxmlformats.org/drawingml/2006/wordprocessingDrawing" xmlns:w10="urn:schemas-microsoft-com:office:word" xmlns:w="http://schemas.openxmlformats.org/wordprocessingml/2006/main" xmlns:w14="http://schemas.microsoft.com/office/word/2010/wordml" xmlns:w15="http://schemas.microsoft.com/office/word/2012/wordml" xmlns:w16cex="http://schemas.microsoft.com/office/word/2018/wordml/cex" xmlns:w16cid="http://schemas.microsoft.com/office/word/2016/wordml/cid" xmlns:w16="http://schemas.microsoft.com/office/word/2018/wordml" xmlns:w16du="http://schemas.microsoft.com/office/word/2023/wordml/word16du" xmlns:w16sdtdh="http://schemas.microsoft.com/office/word/2020/wordml/sdtdatahash" xmlns:w16sdtfl="http://schemas.microsoft.com/office/word/2024/wordml/sdtformatlock" xmlns:w16se="http://schemas.microsoft.com/office/word/2015/wordml/symex" xmlns:wpg="http://schemas.microsoft.com/office/word/2010/wordprocessingGroup" xmlns:wpi="http://schemas.microsoft.com/office/word/2010/wordprocessingInk" xmlns:wne="http://schemas.microsoft.com/office/word/2006/wordml" xmlns:wps="http://schemas.microsoft.com/office/word/2010/wordprocessingShape" mc:Ignorable="w14 w15 w16se w16cid w16 w16cex w16sdtdh w16sdtfl w16du wp14"/>
 </file>
 
 <file path=word/styles.xml><?xml version="1.0" encoding="utf-8"?>
@@ -787,6 +925,7 @@
   <w:style w:type="character" w:default="1" w:styleId="DefaultParagraphFont">
     <w:name w:val="Default Paragraph Font"/>
     <w:uiPriority w:val="1"/>
+    <w:semiHidden/>
     <w:unhideWhenUsed/>
   </w:style>
   <w:style w:type="table" w:default="1" w:styleId="TableNormal">

</xml_diff>

<commit_message>
added paragraph about SDG alignment
</commit_message>
<xml_diff>
--- a/Group69/40485522 - Eoghan/40485522 Design_Spec.docx
+++ b/Group69/40485522 - Eoghan/40485522 Design_Spec.docx
@@ -20,26 +20,97 @@
     <w:p/>
     <w:p>
       <w:pPr>
-        <w:rPr>
-          <w:color w:val="000000" w:themeColor="text1"/>
-        </w:rPr>
-      </w:pPr>
-      <w:r>
-        <w:rPr>
-          <w:color w:val="000000" w:themeColor="text1"/>
-        </w:rPr>
-        <w:t xml:space="preserve">Chosen SDG: </w:t>
-      </w:r>
-    </w:p>
-    <w:p>
-      <w:pPr>
-        <w:rPr>
-          <w:rFonts w:asciiTheme="majorHAnsi" w:eastAsiaTheme="majorEastAsia" w:hAnsiTheme="majorHAnsi" w:cstheme="majorBidi"/>
-          <w:color w:val="000000" w:themeColor="text1"/>
-          <w:sz w:val="40"/>
-          <w:szCs w:val="40"/>
-        </w:rPr>
-      </w:pPr>
+        <w:pStyle w:val="Heading3"/>
+        <w:rPr>
+          <w:color w:val="000000" w:themeColor="text1"/>
+        </w:rPr>
+      </w:pPr>
+      <w:r>
+        <w:rPr>
+          <w:color w:val="000000" w:themeColor="text1"/>
+        </w:rPr>
+        <w:t>Scenario Overview</w:t>
+      </w:r>
+    </w:p>
+    <w:p>
+      <w:pPr>
+        <w:rPr>
+          <w:color w:val="000000" w:themeColor="text1"/>
+        </w:rPr>
+      </w:pPr>
+      <w:r>
+        <w:rPr>
+          <w:color w:val="000000" w:themeColor="text1"/>
+        </w:rPr>
+        <w:t>Briefly describe the organisation or service you are focusing on and the general purpose of the system. You should name a real organisation or service and describe the type of activity being supported (e.g. monitoring, coordination, reporting).</w:t>
+      </w:r>
+    </w:p>
+    <w:p>
+      <w:pPr>
+        <w:rPr>
+          <w:color w:val="000000" w:themeColor="text1"/>
+        </w:rPr>
+      </w:pPr>
+    </w:p>
+    <w:p>
+      <w:pPr>
+        <w:pStyle w:val="Heading3"/>
+        <w:rPr>
+          <w:color w:val="000000" w:themeColor="text1"/>
+        </w:rPr>
+      </w:pPr>
+      <w:r>
+        <w:rPr>
+          <w:color w:val="000000" w:themeColor="text1"/>
+        </w:rPr>
+        <w:t>Real-World Challenge</w:t>
+      </w:r>
+    </w:p>
+    <w:p>
+      <w:pPr>
+        <w:rPr>
+          <w:color w:val="000000" w:themeColor="text1"/>
+        </w:rPr>
+      </w:pPr>
+      <w:r>
+        <w:rPr>
+          <w:color w:val="000000" w:themeColor="text1"/>
+        </w:rPr>
+        <w:t>Identify the specific challenge or need the system is addressing. Explain what problem exists, who is affected, and why data collection and reporting matter in this context.</w:t>
+      </w:r>
+    </w:p>
+    <w:p>
+      <w:pPr>
+        <w:pStyle w:val="Heading3"/>
+        <w:rPr>
+          <w:color w:val="000000" w:themeColor="text1"/>
+        </w:rPr>
+      </w:pPr>
+      <w:r>
+        <w:rPr>
+          <w:color w:val="000000" w:themeColor="text1"/>
+        </w:rPr>
+        <w:t>SDG Alignment</w:t>
+      </w:r>
+      <w:r>
+        <w:rPr>
+          <w:color w:val="000000" w:themeColor="text1"/>
+        </w:rPr>
+        <w:t xml:space="preserve"> </w:t>
+      </w:r>
+    </w:p>
+    <w:p>
+      <w:pPr>
+        <w:rPr>
+          <w:color w:val="000000" w:themeColor="text1"/>
+        </w:rPr>
+      </w:pPr>
+      <w:r>
+        <w:rPr>
+          <w:color w:val="000000" w:themeColor="text1"/>
+        </w:rPr>
+        <w:t xml:space="preserve">My project is aligned to SDG </w:t>
+      </w:r>
       <w:r>
         <w:rPr>
           <w:color w:val="000000" w:themeColor="text1"/>
@@ -67,6 +138,30 @@
         </w:rPr>
         <w:t>Build resilient infrastructure, promote inclusive and sustainable industrialization and foster innovation</w:t>
       </w:r>
+      <w:r>
+        <w:rPr>
+          <w:color w:val="000000" w:themeColor="text1"/>
+        </w:rPr>
+        <w:t xml:space="preserve">. </w:t>
+      </w:r>
+      <w:r>
+        <w:rPr>
+          <w:color w:val="000000" w:themeColor="text1"/>
+        </w:rPr>
+        <w:t xml:space="preserve">Internet access is specifically mentioned in target 9.c: </w:t>
+      </w:r>
+      <w:r>
+        <w:rPr>
+          <w:color w:val="000000" w:themeColor="text1"/>
+        </w:rPr>
+        <w:t>Significantly increase access to information and communications technology and strive to provide universal and affordable access to the Internet in least developed countries by 202</w:t>
+      </w:r>
+      <w:r>
+        <w:rPr>
+          <w:color w:val="000000" w:themeColor="text1"/>
+        </w:rPr>
+        <w:t>0. This project aims to increase awareness of areas with low internet and mobile signal access and build new infrastructure in those locations.</w:t>
+      </w:r>
     </w:p>
     <w:p>
       <w:pPr>
@@ -79,20 +174,20 @@
         <w:rPr>
           <w:color w:val="000000" w:themeColor="text1"/>
         </w:rPr>
-        <w:t>Scenario Overview</w:t>
-      </w:r>
-    </w:p>
-    <w:p>
-      <w:pPr>
-        <w:rPr>
-          <w:color w:val="000000" w:themeColor="text1"/>
-        </w:rPr>
-      </w:pPr>
-      <w:r>
-        <w:rPr>
-          <w:color w:val="000000" w:themeColor="text1"/>
-        </w:rPr>
-        <w:t>Briefly describe the organisation or service you are focusing on and the general purpose of the system. You should name a real organisation or service and describe the type of activity being supported (e.g. monitoring, coordination, reporting).</w:t>
+        <w:t>Proposed System and Key Users</w:t>
+      </w:r>
+    </w:p>
+    <w:p>
+      <w:pPr>
+        <w:rPr>
+          <w:color w:val="000000" w:themeColor="text1"/>
+        </w:rPr>
+      </w:pPr>
+      <w:r>
+        <w:rPr>
+          <w:color w:val="000000" w:themeColor="text1"/>
+        </w:rPr>
+        <w:t>Describe, at a high level, what the system will do and at least two user or stakeholder types. Focus on what data users create, update, or review.</w:t>
       </w:r>
     </w:p>
     <w:p>
@@ -106,20 +201,20 @@
         <w:rPr>
           <w:color w:val="000000" w:themeColor="text1"/>
         </w:rPr>
-        <w:t>Real-World Challenge</w:t>
-      </w:r>
-    </w:p>
-    <w:p>
-      <w:pPr>
-        <w:rPr>
-          <w:color w:val="000000" w:themeColor="text1"/>
-        </w:rPr>
-      </w:pPr>
-      <w:r>
-        <w:rPr>
-          <w:color w:val="000000" w:themeColor="text1"/>
-        </w:rPr>
-        <w:t>Identify the specific challenge or need the system is addressing. Explain what problem exists, who is affected, and why data collection and reporting matter in this context.</w:t>
+        <w:t>Data Sources and Evidence Base</w:t>
+      </w:r>
+    </w:p>
+    <w:p>
+      <w:pPr>
+        <w:rPr>
+          <w:color w:val="000000" w:themeColor="text1"/>
+        </w:rPr>
+      </w:pPr>
+      <w:r>
+        <w:rPr>
+          <w:color w:val="000000" w:themeColor="text1"/>
+        </w:rPr>
+        <w:t>Identify at least one or more real-world data source that informed your design. Explain what the source contains and how it influenced your choice of entities, attributes, constraints, or reporting needs. You may use real or synthetic data later, but this section should show evidence-informed thinking.</w:t>
       </w:r>
     </w:p>
     <w:p>
@@ -133,42 +228,21 @@
         <w:rPr>
           <w:color w:val="000000" w:themeColor="text1"/>
         </w:rPr>
-        <w:t>SDG Alignment</w:t>
-      </w:r>
-    </w:p>
-    <w:p>
-      <w:pPr>
-        <w:rPr>
-          <w:color w:val="000000" w:themeColor="text1"/>
-        </w:rPr>
-      </w:pPr>
-      <w:r>
-        <w:rPr>
-          <w:color w:val="000000" w:themeColor="text1"/>
-        </w:rPr>
-        <w:t xml:space="preserve">Identify one UNITED </w:t>
-      </w:r>
-      <w:proofErr w:type="gramStart"/>
-      <w:r>
-        <w:rPr>
-          <w:color w:val="000000" w:themeColor="text1"/>
-        </w:rPr>
-        <w:t>NATIONS  Sustainable</w:t>
-      </w:r>
-      <w:proofErr w:type="gramEnd"/>
-      <w:r>
-        <w:rPr>
-          <w:color w:val="000000" w:themeColor="text1"/>
-        </w:rPr>
-        <w:t xml:space="preserve"> Development Goal and explain how your proposed system supports it. The alignment should be meaningful, not superficial.</w:t>
-      </w:r>
-    </w:p>
-    <w:p>
-      <w:pPr>
-        <w:rPr>
-          <w:color w:val="000000" w:themeColor="text1"/>
-        </w:rPr>
-      </w:pPr>
+        <w:t>Initial Data Model (ERD)</w:t>
+      </w:r>
+    </w:p>
+    <w:p>
+      <w:pPr>
+        <w:rPr>
+          <w:color w:val="000000" w:themeColor="text1"/>
+        </w:rPr>
+      </w:pPr>
+      <w:r>
+        <w:rPr>
+          <w:color w:val="000000" w:themeColor="text1"/>
+        </w:rPr>
+        <w:t>Include a draft conceptual ERD showing key entities and relationships. The ERD may change later. What matters is that the model is plausible and relationally sound.</w:t>
+      </w:r>
     </w:p>
     <w:p>
       <w:pPr>
@@ -181,20 +255,27 @@
         <w:rPr>
           <w:color w:val="000000" w:themeColor="text1"/>
         </w:rPr>
-        <w:t>Proposed System and Key Users</w:t>
-      </w:r>
-    </w:p>
-    <w:p>
-      <w:pPr>
-        <w:rPr>
-          <w:color w:val="000000" w:themeColor="text1"/>
-        </w:rPr>
-      </w:pPr>
-      <w:r>
-        <w:rPr>
-          <w:color w:val="000000" w:themeColor="text1"/>
-        </w:rPr>
-        <w:t>Describe, at a high level, what the system will do and at least two user or stakeholder types. Focus on what data users create, update, or review.</w:t>
+        <w:t>Key CRUD Functionality</w:t>
+      </w:r>
+    </w:p>
+    <w:p>
+      <w:pPr>
+        <w:rPr>
+          <w:color w:val="000000" w:themeColor="text1"/>
+        </w:rPr>
+      </w:pPr>
+      <w:r>
+        <w:rPr>
+          <w:color w:val="000000" w:themeColor="text1"/>
+        </w:rPr>
+        <w:t xml:space="preserve">Provide a short bullet list of the main Create, Update, and Delete operations the system must support. Focus on core needs, not every possible action. You should also include </w:t>
+      </w:r>
+      <w:r>
+        <w:rPr>
+          <w:color w:val="000000" w:themeColor="text1"/>
+        </w:rPr>
+        <w:lastRenderedPageBreak/>
+        <w:t xml:space="preserve">a list of initial reporting ideas to include the business questions you aim to answer and how these might be parameterised. </w:t>
       </w:r>
     </w:p>
     <w:p>
@@ -208,88 +289,6 @@
         <w:rPr>
           <w:color w:val="000000" w:themeColor="text1"/>
         </w:rPr>
-        <w:t>Data Sources and Evidence Base</w:t>
-      </w:r>
-    </w:p>
-    <w:p>
-      <w:pPr>
-        <w:rPr>
-          <w:color w:val="000000" w:themeColor="text1"/>
-        </w:rPr>
-      </w:pPr>
-      <w:r>
-        <w:rPr>
-          <w:color w:val="000000" w:themeColor="text1"/>
-        </w:rPr>
-        <w:t>Identify at least one or more real-world data source that informed your design. Explain what the source contains and how it influenced your choice of entities, attributes, constraints, or reporting needs. You may use real or synthetic data later, but this section should show evidence-informed thinking.</w:t>
-      </w:r>
-    </w:p>
-    <w:p>
-      <w:pPr>
-        <w:pStyle w:val="Heading3"/>
-        <w:rPr>
-          <w:color w:val="000000" w:themeColor="text1"/>
-        </w:rPr>
-      </w:pPr>
-      <w:r>
-        <w:rPr>
-          <w:color w:val="000000" w:themeColor="text1"/>
-        </w:rPr>
-        <w:t>Initial Data Model (ERD)</w:t>
-      </w:r>
-    </w:p>
-    <w:p>
-      <w:pPr>
-        <w:rPr>
-          <w:color w:val="000000" w:themeColor="text1"/>
-        </w:rPr>
-      </w:pPr>
-      <w:r>
-        <w:rPr>
-          <w:color w:val="000000" w:themeColor="text1"/>
-        </w:rPr>
-        <w:t>Include a draft conceptual ERD showing key entities and relationships. The ERD may change later. What matters is that the model is plausible and relationally sound.</w:t>
-      </w:r>
-    </w:p>
-    <w:p>
-      <w:pPr>
-        <w:pStyle w:val="Heading3"/>
-        <w:rPr>
-          <w:color w:val="000000" w:themeColor="text1"/>
-        </w:rPr>
-      </w:pPr>
-      <w:r>
-        <w:rPr>
-          <w:color w:val="000000" w:themeColor="text1"/>
-        </w:rPr>
-        <w:t>Key CRUD Functionality</w:t>
-      </w:r>
-    </w:p>
-    <w:p>
-      <w:pPr>
-        <w:rPr>
-          <w:color w:val="000000" w:themeColor="text1"/>
-        </w:rPr>
-      </w:pPr>
-      <w:r>
-        <w:rPr>
-          <w:color w:val="000000" w:themeColor="text1"/>
-        </w:rPr>
-        <w:t xml:space="preserve">Provide a short bullet list of the main Create, Update, and Delete operations the system must support. Focus on core needs, not every possible action. You should also include a list of initial reporting ideas to include the business questions you aim to answer and how these might be parameterised. </w:t>
-      </w:r>
-    </w:p>
-    <w:p>
-      <w:pPr>
-        <w:pStyle w:val="Heading3"/>
-        <w:rPr>
-          <w:color w:val="000000" w:themeColor="text1"/>
-        </w:rPr>
-      </w:pPr>
-      <w:r>
-        <w:rPr>
-          <w:color w:val="000000" w:themeColor="text1"/>
-        </w:rPr>
-        <w:lastRenderedPageBreak/>
         <w:t>Data Integrity and Security Considerations</w:t>
       </w:r>
     </w:p>
@@ -925,7 +924,6 @@
   <w:style w:type="character" w:default="1" w:styleId="DefaultParagraphFont">
     <w:name w:val="Default Paragraph Font"/>
     <w:uiPriority w:val="1"/>
-    <w:semiHidden/>
     <w:unhideWhenUsed/>
   </w:style>
   <w:style w:type="table" w:default="1" w:styleId="TableNormal">

</xml_diff>